<commit_message>
upadeted someting at the end of the semester
</commit_message>
<xml_diff>
--- a/RESEARCH METHODOLOGY/methodology_with references.docx
+++ b/RESEARCH METHODOLOGY/methodology_with references.docx
@@ -459,7 +459,23 @@
           <w:sz w:val="24"/>
           <w:szCs w:val="24"/>
         </w:rPr>
-        <w:t>- Publications in English.</w:t>
+        <w:t>- Publications in English</w:t>
+      </w:r>
+      <w:r>
+        <w:rPr>
+          <w:rFonts w:ascii="Times New Roman" w:hAnsi="Times New Roman" w:cs="Times New Roman"/>
+          <w:sz w:val="24"/>
+          <w:szCs w:val="24"/>
+        </w:rPr>
+        <w:t xml:space="preserve"> language</w:t>
+      </w:r>
+      <w:r>
+        <w:rPr>
+          <w:rFonts w:ascii="Times New Roman" w:hAnsi="Times New Roman" w:cs="Times New Roman"/>
+          <w:sz w:val="24"/>
+          <w:szCs w:val="24"/>
+        </w:rPr>
+        <w:t>.</w:t>
       </w:r>
     </w:p>
     <w:p>
@@ -1186,40 +1202,7 @@
           <w:szCs w:val="24"/>
           <w14:ligatures w14:val="none"/>
         </w:rPr>
-        <w:t>Trapped in statelessness: Rohingya refugees in Bangladesh</w:t>
-      </w:r>
-      <w:r>
-        <w:rPr>
-          <w:rFonts w:ascii="Times New Roman" w:eastAsia="Times New Roman" w:hAnsi="Times New Roman" w:cs="Times New Roman"/>
-          <w:color w:val="222222"/>
-          <w:kern w:val="0"/>
-          <w:sz w:val="24"/>
-          <w:szCs w:val="24"/>
-          <w14:ligatures w14:val="none"/>
-        </w:rPr>
-        <w:t xml:space="preserve"> (</w:t>
-      </w:r>
-      <w:r>
-        <w:rPr>
-          <w:rFonts w:ascii="Times New Roman" w:eastAsia="Times New Roman" w:hAnsi="Times New Roman" w:cs="Times New Roman"/>
-          <w:color w:val="222222"/>
-          <w:kern w:val="0"/>
-          <w:sz w:val="24"/>
-          <w:szCs w:val="24"/>
-          <w14:ligatures w14:val="none"/>
-        </w:rPr>
-        <w:t>Milton et al. (2017)</w:t>
-      </w:r>
-      <w:r>
-        <w:rPr>
-          <w:rFonts w:ascii="Times New Roman" w:eastAsia="Times New Roman" w:hAnsi="Times New Roman" w:cs="Times New Roman"/>
-          <w:color w:val="222222"/>
-          <w:kern w:val="0"/>
-          <w:sz w:val="24"/>
-          <w:szCs w:val="24"/>
-          <w14:ligatures w14:val="none"/>
-        </w:rPr>
-        <w:t>)</w:t>
+        <w:t>Trapped in statelessness: Rohingya refugees in Bangladesh (Milton et al. (2017))</w:t>
       </w:r>
     </w:p>
     <w:p>
@@ -1296,25 +1279,7 @@
           <w:sz w:val="24"/>
           <w:szCs w:val="24"/>
         </w:rPr>
-        <w:t xml:space="preserve">From forced migration to forced arrival: the </w:t>
-      </w:r>
-      <w:proofErr w:type="spellStart"/>
-      <w:r>
-        <w:rPr>
-          <w:rFonts w:ascii="Times New Roman" w:hAnsi="Times New Roman" w:cs="Times New Roman"/>
-          <w:sz w:val="24"/>
-          <w:szCs w:val="24"/>
-        </w:rPr>
-        <w:t>campization</w:t>
-      </w:r>
-      <w:proofErr w:type="spellEnd"/>
-      <w:r>
-        <w:rPr>
-          <w:rFonts w:ascii="Times New Roman" w:hAnsi="Times New Roman" w:cs="Times New Roman"/>
-          <w:sz w:val="24"/>
-          <w:szCs w:val="24"/>
-        </w:rPr>
-        <w:t xml:space="preserve"> of refugee accommodation in European cities</w:t>
+        <w:t>From forced migration to forced arrival: the campization of refugee accommodation in European cities</w:t>
       </w:r>
       <w:r>
         <w:rPr>
@@ -1330,18 +1295,8 @@
           <w:sz w:val="24"/>
           <w:szCs w:val="24"/>
         </w:rPr>
-        <w:t xml:space="preserve">René </w:t>
-      </w:r>
-      <w:proofErr w:type="spellStart"/>
-      <w:r>
-        <w:rPr>
-          <w:rFonts w:ascii="Times New Roman" w:hAnsi="Times New Roman" w:cs="Times New Roman"/>
-          <w:sz w:val="24"/>
-          <w:szCs w:val="24"/>
-        </w:rPr>
-        <w:t>Kreichauf</w:t>
-      </w:r>
-      <w:proofErr w:type="spellEnd"/>
+        <w:t>René Kreichauf</w:t>
+      </w:r>
       <w:r>
         <w:rPr>
           <w:rFonts w:ascii="Times New Roman" w:hAnsi="Times New Roman" w:cs="Times New Roman"/>
@@ -1468,16 +1423,7 @@
           <w:sz w:val="24"/>
           <w:szCs w:val="24"/>
         </w:rPr>
-        <w:t xml:space="preserve">International Response to Humanitarian Crisis: A study of Rohingya </w:t>
-      </w:r>
-      <w:proofErr w:type="gramStart"/>
-      <w:r>
-        <w:rPr>
-          <w:rFonts w:ascii="Times New Roman" w:hAnsi="Times New Roman" w:cs="Times New Roman"/>
-          <w:sz w:val="24"/>
-          <w:szCs w:val="24"/>
-        </w:rPr>
-        <w:t>Issue</w:t>
+        <w:t>International Response to Humanitarian Crisis: A study of Rohingya Issue</w:t>
       </w:r>
       <w:r>
         <w:rPr>
@@ -1487,7 +1433,6 @@
         </w:rPr>
         <w:t>(</w:t>
       </w:r>
-      <w:proofErr w:type="gramEnd"/>
       <w:r>
         <w:rPr>
           <w:rFonts w:ascii="Times New Roman" w:hAnsi="Times New Roman" w:cs="Times New Roman"/>
@@ -1526,16 +1471,7 @@
           <w:sz w:val="24"/>
           <w:szCs w:val="24"/>
         </w:rPr>
-        <w:t xml:space="preserve">BRINGING ROHINGYA REFUGEES OFF-TRACK OF LONG-TERM ECONOMIC VULNERABILITY IN </w:t>
-      </w:r>
-      <w:proofErr w:type="gramStart"/>
-      <w:r>
-        <w:rPr>
-          <w:rFonts w:ascii="Times New Roman" w:hAnsi="Times New Roman" w:cs="Times New Roman"/>
-          <w:sz w:val="24"/>
-          <w:szCs w:val="24"/>
-        </w:rPr>
-        <w:t>BANGLADESH</w:t>
+        <w:t>BRINGING ROHINGYA REFUGEES OFF-TRACK OF LONG-TERM ECONOMIC VULNERABILITY IN BANGLADESH</w:t>
       </w:r>
       <w:r>
         <w:rPr>
@@ -1545,7 +1481,6 @@
         </w:rPr>
         <w:t>(</w:t>
       </w:r>
-      <w:proofErr w:type="gramEnd"/>
       <w:r>
         <w:rPr>
           <w:rFonts w:ascii="Times New Roman" w:hAnsi="Times New Roman" w:cs="Times New Roman"/>
@@ -1584,16 +1519,7 @@
           <w:sz w:val="24"/>
           <w:szCs w:val="24"/>
         </w:rPr>
-        <w:t xml:space="preserve">Forced Migration and the Expatriation of the Rohingya: A Demographic Assessment of Their Historical Exclusions and </w:t>
-      </w:r>
-      <w:proofErr w:type="gramStart"/>
-      <w:r>
-        <w:rPr>
-          <w:rFonts w:ascii="Times New Roman" w:hAnsi="Times New Roman" w:cs="Times New Roman"/>
-          <w:sz w:val="24"/>
-          <w:szCs w:val="24"/>
-        </w:rPr>
-        <w:t>Statelessness</w:t>
+        <w:t>Forced Migration and the Expatriation of the Rohingya: A Demographic Assessment of Their Historical Exclusions and Statelessness</w:t>
       </w:r>
       <w:r>
         <w:rPr>
@@ -1603,24 +1529,13 @@
         </w:rPr>
         <w:t>(</w:t>
       </w:r>
-      <w:proofErr w:type="spellStart"/>
-      <w:proofErr w:type="gramEnd"/>
-      <w:r>
-        <w:rPr>
-          <w:rFonts w:ascii="Times New Roman" w:hAnsi="Times New Roman" w:cs="Times New Roman"/>
-          <w:sz w:val="24"/>
-          <w:szCs w:val="24"/>
-        </w:rPr>
-        <w:t>Mehebub</w:t>
-      </w:r>
-      <w:proofErr w:type="spellEnd"/>
-      <w:r>
-        <w:rPr>
-          <w:rFonts w:ascii="Times New Roman" w:hAnsi="Times New Roman" w:cs="Times New Roman"/>
-          <w:sz w:val="24"/>
-          <w:szCs w:val="24"/>
-        </w:rPr>
-        <w:t xml:space="preserve"> Sahana</w:t>
+      <w:r>
+        <w:rPr>
+          <w:rFonts w:ascii="Times New Roman" w:hAnsi="Times New Roman" w:cs="Times New Roman"/>
+          <w:sz w:val="24"/>
+          <w:szCs w:val="24"/>
+        </w:rPr>
+        <w:t>Mehebub Sahana</w:t>
       </w:r>
       <w:r>
         <w:rPr>
@@ -1652,43 +1567,7 @@
           <w:sz w:val="24"/>
           <w:szCs w:val="24"/>
         </w:rPr>
-        <w:t xml:space="preserve">Sustainable Livelihood for Displaced Rohingyas and Their Resilience at </w:t>
-      </w:r>
-      <w:proofErr w:type="spellStart"/>
-      <w:r>
-        <w:rPr>
-          <w:rFonts w:ascii="Times New Roman" w:hAnsi="Times New Roman" w:cs="Times New Roman"/>
-          <w:sz w:val="24"/>
-          <w:szCs w:val="24"/>
-        </w:rPr>
-        <w:t>Bhashan</w:t>
-      </w:r>
-      <w:proofErr w:type="spellEnd"/>
-      <w:r>
-        <w:rPr>
-          <w:rFonts w:ascii="Times New Roman" w:hAnsi="Times New Roman" w:cs="Times New Roman"/>
-          <w:sz w:val="24"/>
-          <w:szCs w:val="24"/>
-        </w:rPr>
-        <w:t xml:space="preserve"> Char in Bangladesh (Md. </w:t>
-      </w:r>
-      <w:proofErr w:type="spellStart"/>
-      <w:r>
-        <w:rPr>
-          <w:rFonts w:ascii="Times New Roman" w:hAnsi="Times New Roman" w:cs="Times New Roman"/>
-          <w:sz w:val="24"/>
-          <w:szCs w:val="24"/>
-        </w:rPr>
-        <w:t>Monirul</w:t>
-      </w:r>
-      <w:proofErr w:type="spellEnd"/>
-      <w:r>
-        <w:rPr>
-          <w:rFonts w:ascii="Times New Roman" w:hAnsi="Times New Roman" w:cs="Times New Roman"/>
-          <w:sz w:val="24"/>
-          <w:szCs w:val="24"/>
-        </w:rPr>
-        <w:t xml:space="preserve"> Islam et al.)</w:t>
+        <w:t>Sustainable Livelihood for Displaced Rohingyas and Their Resilience at Bhashan Char in Bangladesh (Md. Monirul Islam et al.)</w:t>
       </w:r>
     </w:p>
     <w:p>
@@ -1768,36 +1647,8 @@
           <w:sz w:val="24"/>
           <w:szCs w:val="24"/>
         </w:rPr>
-        <w:t xml:space="preserve"> (JM </w:t>
-      </w:r>
-      <w:proofErr w:type="spellStart"/>
-      <w:r>
-        <w:rPr>
-          <w:rFonts w:ascii="Times New Roman" w:hAnsi="Times New Roman" w:cs="Times New Roman"/>
-          <w:sz w:val="24"/>
-          <w:szCs w:val="24"/>
-        </w:rPr>
-        <w:t>hess</w:t>
-      </w:r>
-      <w:proofErr w:type="spellEnd"/>
-      <w:r>
-        <w:rPr>
-          <w:rFonts w:ascii="Times New Roman" w:hAnsi="Times New Roman" w:cs="Times New Roman"/>
-          <w:sz w:val="24"/>
-          <w:szCs w:val="24"/>
-        </w:rPr>
-        <w:t xml:space="preserve"> </w:t>
-      </w:r>
-      <w:proofErr w:type="gramStart"/>
-      <w:r>
-        <w:rPr>
-          <w:rFonts w:ascii="Times New Roman" w:hAnsi="Times New Roman" w:cs="Times New Roman"/>
-          <w:sz w:val="24"/>
-          <w:szCs w:val="24"/>
-        </w:rPr>
-        <w:t>et al. )</w:t>
-      </w:r>
-      <w:proofErr w:type="gramEnd"/>
+        <w:t xml:space="preserve"> (JM hess et al. )</w:t>
+      </w:r>
     </w:p>
     <w:p>
       <w:pPr>
@@ -1820,25 +1671,7 @@
           <w:sz w:val="24"/>
           <w:szCs w:val="24"/>
         </w:rPr>
-        <w:t xml:space="preserve">Blessing or burden? Impacts of refugees on businesses and the informal economy (Onur </w:t>
-      </w:r>
-      <w:proofErr w:type="spellStart"/>
-      <w:r>
-        <w:rPr>
-          <w:rFonts w:ascii="Times New Roman" w:hAnsi="Times New Roman" w:cs="Times New Roman"/>
-          <w:sz w:val="24"/>
-          <w:szCs w:val="24"/>
-        </w:rPr>
-        <w:t>Altındağ</w:t>
-      </w:r>
-      <w:proofErr w:type="spellEnd"/>
-      <w:r>
-        <w:rPr>
-          <w:rFonts w:ascii="Times New Roman" w:hAnsi="Times New Roman" w:cs="Times New Roman"/>
-          <w:sz w:val="24"/>
-          <w:szCs w:val="24"/>
-        </w:rPr>
-        <w:t xml:space="preserve"> et al.)</w:t>
+        <w:t>Blessing or burden? Impacts of refugees on businesses and the informal economy (Onur Altındağ et al.)</w:t>
       </w:r>
     </w:p>
     <w:p>
@@ -1872,7 +1705,6 @@
         </w:rPr>
         <w:t xml:space="preserve"> (</w:t>
       </w:r>
-      <w:proofErr w:type="spellStart"/>
       <w:r>
         <w:rPr>
           <w:rFonts w:ascii="Times New Roman" w:hAnsi="Times New Roman" w:cs="Times New Roman"/>
@@ -1881,7 +1713,6 @@
         </w:rPr>
         <w:t>Maystadt</w:t>
       </w:r>
-      <w:proofErr w:type="spellEnd"/>
       <w:r>
         <w:rPr>
           <w:rFonts w:ascii="Times New Roman" w:hAnsi="Times New Roman" w:cs="Times New Roman"/>
@@ -3233,6 +3064,7 @@
   <w:style w:type="character" w:default="1" w:styleId="DefaultParagraphFont">
     <w:name w:val="Default Paragraph Font"/>
     <w:uiPriority w:val="1"/>
+    <w:semiHidden/>
     <w:unhideWhenUsed/>
   </w:style>
   <w:style w:type="table" w:default="1" w:styleId="TableNormal">

</xml_diff>